<commit_message>
Stukje aan report nog toegevoegd en exception gevangen bij uitvoeren pipeline
</commit_message>
<xml_diff>
--- a/Report Assignment 3.docx
+++ b/Report Assignment 3.docx
@@ -546,7 +546,6 @@
       </w:r>
       <w:r>
         <w:rPr>
-          <w:b/>
           <w:lang w:val="en-US"/>
         </w:rPr>
         <w:t>included a collection of photos</w:t>
@@ -581,7 +580,31 @@
         <w:rPr>
           <w:lang w:val="en-US"/>
         </w:rPr>
-        <w:t>The desired output is a bounding box showing the position of the hand, as well as a way to differentiate between a pointing hand and a spread hand. In case there are multiple hands in a picture, only one bounding box depicting one hand will be shown.</w:t>
+        <w:t xml:space="preserve">The desired output is a </w:t>
+      </w:r>
+      <w:r>
+        <w:rPr>
+          <w:lang w:val="en-US"/>
+        </w:rPr>
+        <w:t>series of points</w:t>
+      </w:r>
+      <w:r>
+        <w:rPr>
+          <w:lang w:val="en-US"/>
+        </w:rPr>
+        <w:t xml:space="preserve"> showing the position of the hand, as well as a way to differentiate between a pointing hand and a spread hand. In case there are multiple hands in a picture, only one </w:t>
+      </w:r>
+      <w:r>
+        <w:rPr>
+          <w:lang w:val="en-US"/>
+        </w:rPr>
+        <w:t>series of points</w:t>
+      </w:r>
+      <w:r>
+        <w:rPr>
+          <w:lang w:val="en-US"/>
+        </w:rPr>
+        <w:t xml:space="preserve"> depicting one hand will be shown.</w:t>
       </w:r>
     </w:p>
     <w:p>
@@ -648,14 +671,36 @@
       <w:r>
         <w:t xml:space="preserve">Figure </w:t>
       </w:r>
-      <w:fldSimple w:instr=" SEQ Figure \* ARABIC ">
-        <w:r>
-          <w:rPr>
-            <w:noProof/>
-          </w:rPr>
-          <w:t>1</w:t>
-        </w:r>
-      </w:fldSimple>
+      <w:r>
+        <w:rPr>
+          <w:noProof/>
+        </w:rPr>
+        <w:fldChar w:fldCharType="begin"/>
+      </w:r>
+      <w:r>
+        <w:rPr>
+          <w:noProof/>
+        </w:rPr>
+        <w:instrText xml:space="preserve"> SEQ Figure \* ARABIC </w:instrText>
+      </w:r>
+      <w:r>
+        <w:rPr>
+          <w:noProof/>
+        </w:rPr>
+        <w:fldChar w:fldCharType="separate"/>
+      </w:r>
+      <w:r>
+        <w:rPr>
+          <w:noProof/>
+        </w:rPr>
+        <w:t>1</w:t>
+      </w:r>
+      <w:r>
+        <w:rPr>
+          <w:noProof/>
+        </w:rPr>
+        <w:fldChar w:fldCharType="end"/>
+      </w:r>
       <w:r>
         <w:t>:</w:t>
       </w:r>
@@ -1184,14 +1229,36 @@
       <w:r>
         <w:t xml:space="preserve">Figure </w:t>
       </w:r>
-      <w:fldSimple w:instr=" SEQ Figure \* ARABIC ">
-        <w:r>
-          <w:rPr>
-            <w:noProof/>
-          </w:rPr>
-          <w:t>2</w:t>
-        </w:r>
-      </w:fldSimple>
+      <w:r>
+        <w:rPr>
+          <w:noProof/>
+        </w:rPr>
+        <w:fldChar w:fldCharType="begin"/>
+      </w:r>
+      <w:r>
+        <w:rPr>
+          <w:noProof/>
+        </w:rPr>
+        <w:instrText xml:space="preserve"> SEQ Figure \* ARABIC </w:instrText>
+      </w:r>
+      <w:r>
+        <w:rPr>
+          <w:noProof/>
+        </w:rPr>
+        <w:fldChar w:fldCharType="separate"/>
+      </w:r>
+      <w:r>
+        <w:rPr>
+          <w:noProof/>
+        </w:rPr>
+        <w:t>2</w:t>
+      </w:r>
+      <w:r>
+        <w:rPr>
+          <w:noProof/>
+        </w:rPr>
+        <w:fldChar w:fldCharType="end"/>
+      </w:r>
       <w:r>
         <w:t>: Opened thresholded bounding box cut-outs for thresholds of 80, 88 and 92 respectively. 88 was found to be the optimal threshold, while 92 was the point where the algorithm stopped running because more than 3 new regions were introduced.</w:t>
       </w:r>
@@ -1248,13 +1315,7 @@
         <w:t xml:space="preserve">convexity defect points. </w:t>
       </w:r>
       <w:r>
-        <w:rPr>
-          <w:b/>
-        </w:rPr>
         <w:t>If there is only one angle below a specified value, we assume this to be a finger and identify the object as a pointing hand. If there are multiple angles below a specified value, we assume this to be multiple fingers and identify the object as a spread hand. If there are no angles below a specified value, we label the object as unidentified.</w:t>
-      </w:r>
-      <w:r>
-        <w:t xml:space="preserve"> </w:t>
       </w:r>
     </w:p>
     <w:p>
@@ -1267,12 +1328,15 @@
     </w:p>
     <w:p>
       <w:r>
-        <w:t xml:space="preserve">The last step is to take the original greyscale image created at the start of the pre-processing pipeline and show the object in it. For this, we use the upper-left corner of the bounding box as a reference and put coloured pixels at the position of the convex hull and convexity defect points. </w:t>
+        <w:t xml:space="preserve">The last step is to take the </w:t>
       </w:r>
       <w:r>
-        <w:rPr>
-          <w:b/>
-        </w:rPr>
+        <w:t>original input image</w:t>
+      </w:r>
+      <w:r>
+        <w:t xml:space="preserve"> and show the object in it. For this, we use the upper-left corner of the bounding box as a reference and put coloured pixels at the position of the convex hull and convexity defect points. </w:t>
+      </w:r>
+      <w:r>
         <w:t>We use green pixels for a pointing hand, yellow pixels for a spread hand and red pixels for an unidentified object.</w:t>
       </w:r>
       <w:r>
@@ -1326,6 +1390,34 @@
       </w:r>
     </w:p>
     <w:p>
+      <w:r>
+        <w:t xml:space="preserve">While the full pipeline seems to be working now, it’s not </w:t>
+      </w:r>
+      <w:proofErr w:type="spellStart"/>
+      <w:r>
+        <w:t>foolproof</w:t>
+      </w:r>
+      <w:proofErr w:type="spellEnd"/>
+      <w:r>
+        <w:t>. Oftentimes errors still occur because of a problem regarding the boundary trace looping around the image multiple times, or a</w:t>
+      </w:r>
+      <w:r>
+        <w:t>n</w:t>
+      </w:r>
+      <w:r>
+        <w:t xml:space="preserve"> inaccurate set of convex and convexity defect points is generated, causing in an inaccurate </w:t>
+      </w:r>
+      <w:r>
+        <w:t xml:space="preserve">identification of the hand. The latter can still be fixed by trying to restrict the total number of corners to those solely located in the hand. This can be done by first finding the area with the most </w:t>
+      </w:r>
+      <w:r>
+        <w:lastRenderedPageBreak/>
+        <w:t>points in the convex/convexity defect array and then generating a new convex/convexity array based on the total number of corners found in that area.</w:t>
+      </w:r>
+      <w:bookmarkStart w:id="0" w:name="_GoBack"/>
+      <w:bookmarkEnd w:id="0"/>
+    </w:p>
+    <w:p>
       <w:pPr>
         <w:keepNext/>
         <w:jc w:val="center"/>
@@ -1334,7 +1426,6 @@
         <w:rPr>
           <w:noProof/>
         </w:rPr>
-        <w:lastRenderedPageBreak/>
         <w:drawing>
           <wp:inline distT="0" distB="0" distL="0" distR="0" wp14:anchorId="6D26AC41" wp14:editId="492B9B8C">
             <wp:extent cx="5692140" cy="1432560"/>
@@ -1393,14 +1484,36 @@
       <w:r>
         <w:t xml:space="preserve">Figure </w:t>
       </w:r>
-      <w:fldSimple w:instr=" SEQ Figure \* ARABIC ">
-        <w:r>
-          <w:rPr>
-            <w:noProof/>
-          </w:rPr>
-          <w:t>3</w:t>
-        </w:r>
-      </w:fldSimple>
+      <w:r>
+        <w:rPr>
+          <w:noProof/>
+        </w:rPr>
+        <w:fldChar w:fldCharType="begin"/>
+      </w:r>
+      <w:r>
+        <w:rPr>
+          <w:noProof/>
+        </w:rPr>
+        <w:instrText xml:space="preserve"> SEQ Figure \* ARABIC </w:instrText>
+      </w:r>
+      <w:r>
+        <w:rPr>
+          <w:noProof/>
+        </w:rPr>
+        <w:fldChar w:fldCharType="separate"/>
+      </w:r>
+      <w:r>
+        <w:rPr>
+          <w:noProof/>
+        </w:rPr>
+        <w:t>3</w:t>
+      </w:r>
+      <w:r>
+        <w:rPr>
+          <w:noProof/>
+        </w:rPr>
+        <w:fldChar w:fldCharType="end"/>
+      </w:r>
       <w:r>
         <w:t>: Centre point of all pixels in the region. Note the centre point lies on the arm instead of the hand.</w:t>
       </w:r>
@@ -1472,22 +1585,41 @@
       <w:r>
         <w:t xml:space="preserve">Figure </w:t>
       </w:r>
-      <w:fldSimple w:instr=" SEQ Figure \* ARABIC ">
-        <w:r>
-          <w:rPr>
-            <w:noProof/>
-          </w:rPr>
-          <w:t>4</w:t>
-        </w:r>
-      </w:fldSimple>
+      <w:r>
+        <w:rPr>
+          <w:noProof/>
+        </w:rPr>
+        <w:fldChar w:fldCharType="begin"/>
+      </w:r>
+      <w:r>
+        <w:rPr>
+          <w:noProof/>
+        </w:rPr>
+        <w:instrText xml:space="preserve"> SEQ Figure \* ARABIC </w:instrText>
+      </w:r>
+      <w:r>
+        <w:rPr>
+          <w:noProof/>
+        </w:rPr>
+        <w:fldChar w:fldCharType="separate"/>
+      </w:r>
+      <w:r>
+        <w:rPr>
+          <w:noProof/>
+        </w:rPr>
+        <w:t>4</w:t>
+      </w:r>
+      <w:r>
+        <w:rPr>
+          <w:noProof/>
+        </w:rPr>
+        <w:fldChar w:fldCharType="end"/>
+      </w:r>
       <w:r>
         <w:t>: Centre point of the corners after applying corner detection. Note that the centre point now lies closer to the hand, but still not entirely in the centre of it.</w:t>
       </w:r>
     </w:p>
-    <w:p>
-      <w:bookmarkStart w:id="0" w:name="_GoBack"/>
-      <w:bookmarkEnd w:id="0"/>
-    </w:p>
+    <w:p/>
     <w:p>
       <w:pPr>
         <w:pStyle w:val="Heading1"/>

</xml_diff>